<commit_message>
Scrape has been updated
</commit_message>
<xml_diff>
--- a/Project Proposal/Delivery/7COSC012W_19489124_Hasan_Guray_PaperBasedPrototype.docx
+++ b/Project Proposal/Delivery/7COSC012W_19489124_Hasan_Guray_PaperBasedPrototype.docx
@@ -1008,19 +1008,8 @@
                                 <w:sz w:val="28"/>
                                 <w:szCs w:val="28"/>
                               </w:rPr>
-                              <w:t xml:space="preserve">Proposed model </w:t>
+                              <w:t>Proposed model development</w:t>
                             </w:r>
-                            <w:proofErr w:type="gramStart"/>
-                            <w:r>
-                              <w:rPr>
-                                <w:b/>
-                                <w:bCs/>
-                                <w:sz w:val="28"/>
-                                <w:szCs w:val="28"/>
-                              </w:rPr>
-                              <w:t>development</w:t>
-                            </w:r>
-                            <w:proofErr w:type="gramEnd"/>
                           </w:p>
                           <w:p>
                             <w:pPr>
@@ -1443,13 +1432,7 @@
         <w:rPr>
           <w:rFonts w:ascii="Arial" w:hAnsi="Arial" w:cs="Arial"/>
         </w:rPr>
-        <w:t>s</w:t>
-      </w:r>
-      <w:r>
-        <w:rPr>
-          <w:rFonts w:ascii="Arial" w:hAnsi="Arial" w:cs="Arial"/>
-        </w:rPr>
-        <w:t>cikit-</w:t>
+        <w:t>scikit-</w:t>
       </w:r>
       <w:proofErr w:type="gramStart"/>
       <w:r>
@@ -2069,31 +2052,7 @@
         <w:rPr>
           <w:rFonts w:ascii="Arial" w:hAnsi="Arial" w:cs="Arial"/>
         </w:rPr>
-        <w:t xml:space="preserve">The </w:t>
-      </w:r>
-      <w:r>
-        <w:rPr>
-          <w:rFonts w:ascii="Arial" w:hAnsi="Arial" w:cs="Arial"/>
-        </w:rPr>
-        <w:t>data</w:t>
-      </w:r>
-      <w:r>
-        <w:rPr>
-          <w:rFonts w:ascii="Arial" w:hAnsi="Arial" w:cs="Arial"/>
-        </w:rPr>
-        <w:t xml:space="preserve"> will undergo preprocessing to ensure it is clean and ready for </w:t>
-      </w:r>
-      <w:r>
-        <w:rPr>
-          <w:rFonts w:ascii="Arial" w:hAnsi="Arial" w:cs="Arial"/>
-        </w:rPr>
-        <w:t>modelling</w:t>
-      </w:r>
-      <w:r>
-        <w:rPr>
-          <w:rFonts w:ascii="Arial" w:hAnsi="Arial" w:cs="Arial"/>
-        </w:rPr>
-        <w:t>. This could entail tasks such as eliminating unwanted elements like noise, irrelevant data, and special characters, as well as performing actions like tokenization and lemmatization, along with other text-processing procedures.</w:t>
+        <w:t>The data will undergo preprocessing to ensure it is clean and ready for modelling. This could entail tasks such as eliminating unwanted elements like noise, irrelevant data, and special characters, as well as performing actions like tokenization and lemmatization, along with other text-processing procedures.</w:t>
       </w:r>
     </w:p>
     <w:p>
@@ -2566,6 +2525,28 @@
         <w:spacing w:line="360" w:lineRule="auto"/>
         <w:rPr>
           <w:rFonts w:ascii="Arial" w:hAnsi="Arial" w:cs="Arial"/>
+          <w:highlight w:val="yellow"/>
+          <w:lang w:val="en-GB"/>
+        </w:rPr>
+      </w:pPr>
+      <w:r>
+        <w:rPr>
+          <w:rStyle w:val="ui-provider"/>
+          <w:highlight w:val="yellow"/>
+        </w:rPr>
+        <w:t>Sentiment classification techniques (Medhat, Hassan and Korashy,2014)</w:t>
+      </w:r>
+    </w:p>
+    <w:p>
+      <w:pPr>
+        <w:pStyle w:val="Normal2"/>
+        <w:numPr>
+          <w:ilvl w:val="0"/>
+          <w:numId w:val="4"/>
+        </w:numPr>
+        <w:spacing w:line="360" w:lineRule="auto"/>
+        <w:rPr>
+          <w:rFonts w:ascii="Arial" w:hAnsi="Arial" w:cs="Arial"/>
           <w:lang w:val="en-GB"/>
         </w:rPr>
       </w:pPr>
@@ -2662,37 +2643,7 @@
         <w:rPr>
           <w:rFonts w:ascii="Arial" w:hAnsi="Arial" w:cs="Arial"/>
         </w:rPr>
-        <w:t xml:space="preserve"> </w:t>
-      </w:r>
-      <w:r>
-        <w:rPr>
-          <w:rFonts w:ascii="Arial" w:hAnsi="Arial" w:cs="Arial"/>
-        </w:rPr>
-        <w:t xml:space="preserve">The performance of sentiment analysis models relies on various elements, including the quality and diversity of the data, the </w:t>
-      </w:r>
-      <w:r>
-        <w:rPr>
-          <w:rFonts w:ascii="Arial" w:hAnsi="Arial" w:cs="Arial"/>
-        </w:rPr>
-        <w:t>harmony</w:t>
-      </w:r>
-      <w:r>
-        <w:rPr>
-          <w:rFonts w:ascii="Arial" w:hAnsi="Arial" w:cs="Arial"/>
-        </w:rPr>
-        <w:t xml:space="preserve"> of the algorithms used, and the </w:t>
-      </w:r>
-      <w:r>
-        <w:rPr>
-          <w:rFonts w:ascii="Arial" w:hAnsi="Arial" w:cs="Arial"/>
-        </w:rPr>
-        <w:t>intensity</w:t>
-      </w:r>
-      <w:r>
-        <w:rPr>
-          <w:rFonts w:ascii="Arial" w:hAnsi="Arial" w:cs="Arial"/>
-        </w:rPr>
-        <w:t xml:space="preserve"> in the emotions expressed within the text.</w:t>
+        <w:t xml:space="preserve"> The performance of sentiment analysis models relies on various elements, including the quality and diversity of the data, the harmony of the algorithms used, and the intensity in the emotions expressed within the text.</w:t>
       </w:r>
     </w:p>
     <w:p>
@@ -2707,25 +2658,7 @@
         <w:rPr>
           <w:rFonts w:ascii="Arial" w:hAnsi="Arial" w:cs="Arial"/>
         </w:rPr>
-        <w:t xml:space="preserve">Nonetheless, the aim of the project is to attain a high degree of </w:t>
-      </w:r>
-      <w:r>
-        <w:rPr>
-          <w:rFonts w:ascii="Arial" w:hAnsi="Arial" w:cs="Arial"/>
-        </w:rPr>
-        <w:t>accuracy</w:t>
-      </w:r>
-      <w:r>
-        <w:rPr>
-          <w:rFonts w:ascii="Arial" w:hAnsi="Arial" w:cs="Arial"/>
-        </w:rPr>
-        <w:t xml:space="preserve"> in predicting sentiments.</w:t>
-      </w:r>
-      <w:r>
-        <w:rPr>
-          <w:rFonts w:ascii="Arial" w:hAnsi="Arial" w:cs="Arial"/>
-        </w:rPr>
-        <w:t xml:space="preserve"> </w:t>
+        <w:t xml:space="preserve">Nonetheless, the aim of the project is to attain a high degree of accuracy in predicting sentiments. </w:t>
       </w:r>
       <w:r>
         <w:rPr>
@@ -3665,6 +3598,11 @@
       <w:szCs w:val="32"/>
     </w:rPr>
   </w:style>
+  <w:style w:type="character" w:customStyle="1" w:styleId="ui-provider">
+    <w:name w:val="ui-provider"/>
+    <w:basedOn w:val="DefaultParagraphFont"/>
+    <w:rsid w:val="00A6121F"/>
+  </w:style>
 </w:styles>
 </file>
 

</xml_diff>